<commit_message>
+ Casos de uso alien soldado
</commit_message>
<xml_diff>
--- a/ENTREGA/HITO1/ITERACION 2/Mecánicas Alien Soldado.docx
+++ b/ENTREGA/HITO1/ITERACION 2/Mecánicas Alien Soldado.docx
@@ -360,8 +360,6 @@
       <w:r>
         <w:t xml:space="preserve"> y ya ha recorrido la zona deja de correr</w:t>
       </w:r>
-      <w:bookmarkStart w:id="0" w:name="_GoBack"/>
-      <w:bookmarkEnd w:id="0"/>
       <w:r>
         <w:t>.</w:t>
       </w:r>
@@ -435,7 +433,10 @@
         </w:rPr>
       </w:pPr>
       <w:r>
-        <w:t>Escapar (</w:t>
+        <w:t>Huir</w:t>
+      </w:r>
+      <w:r>
+        <w:t xml:space="preserve"> (</w:t>
       </w:r>
       <w:r>
         <w:rPr>
@@ -444,13 +445,22 @@
         <w:t>Especial</w:t>
       </w:r>
       <w:r>
-        <w:t xml:space="preserve">): Si cuando está atacando al jugador su vida llega a un nivel muy bajo o está en una situación desventajosa (inferioridad numérica), el alien soldado huye </w:t>
+        <w:t xml:space="preserve">): Si cuando </w:t>
+      </w:r>
+      <w:r>
+        <w:t xml:space="preserve">el alien soldado </w:t>
+      </w:r>
+      <w:r>
+        <w:t xml:space="preserve">está atacando al jugador su vida llega a un nivel muy bajo o está en una situación desventajosa (inferioridad numérica), el alien soldado huye </w:t>
       </w:r>
       <w:r>
         <w:t xml:space="preserve">corriendo </w:t>
       </w:r>
       <w:r>
         <w:t>de esa zona para ponerse a cubierto y no morir.</w:t>
+      </w:r>
+      <w:r>
+        <w:t xml:space="preserve"> Si el alien huye porque está inferioridad numérica se va a otras zonas en busca de refuerzos.</w:t>
       </w:r>
     </w:p>
     <w:p>
@@ -514,7 +524,13 @@
         <w:t>Especial</w:t>
       </w:r>
       <w:r>
-        <w:t>): Si al personaje se acerca hacia el alien soldado para atacarle a corta distancia y el alien tiene poca vida, este se aleja corriendo de él. En caso de que el jugador este atacando a distancia el alien soldado se mueve constantemente para al jugador le sea más difícil darle.</w:t>
+        <w:t>): Si al personaje se acerca hacia el alien soldado para atacarle a corta distancia y el alien tiene poca vida, este se aleja corriendo de él. En caso de que el jugador este atacando a distancia el alien soldado se mueve constantemente para</w:t>
+      </w:r>
+      <w:r>
+        <w:t xml:space="preserve"> que</w:t>
+      </w:r>
+      <w:r>
+        <w:t xml:space="preserve"> al jugador le sea más difícil darle.</w:t>
       </w:r>
       <w:r>
         <w:t xml:space="preserve"> También evita</w:t>
@@ -591,11 +607,16 @@
         <w:t>Especial</w:t>
       </w:r>
       <w:r>
-        <w:t xml:space="preserve">): </w:t>
+        <w:t>)</w:t>
+      </w:r>
+      <w:proofErr w:type="gramStart"/>
+      <w:r>
+        <w:t xml:space="preserve">: </w:t>
       </w:r>
       <w:r>
         <w:t>?</w:t>
       </w:r>
+      <w:proofErr w:type="gramEnd"/>
     </w:p>
     <w:p>
       <w:pPr>
@@ -603,6 +624,87 @@
         <w:ind w:left="1068"/>
         <w:jc w:val="both"/>
       </w:pPr>
+    </w:p>
+    <w:p>
+      <w:pPr>
+        <w:pStyle w:val="Prrafodelista"/>
+        <w:ind w:left="1068"/>
+        <w:jc w:val="both"/>
+      </w:pPr>
+      <w:r>
+        <w:t>CASOS DE USO EN LA SIGUIENTE PAGINA</w:t>
+      </w:r>
+      <w:bookmarkStart w:id="0" w:name="_GoBack"/>
+      <w:bookmarkEnd w:id="0"/>
+    </w:p>
+    <w:p>
+      <w:pPr>
+        <w:pStyle w:val="Prrafodelista"/>
+        <w:ind w:left="1068"/>
+        <w:jc w:val="both"/>
+      </w:pPr>
+      <w:r>
+        <w:rPr>
+          <w:noProof/>
+          <w:lang w:eastAsia="es-ES"/>
+        </w:rPr>
+        <w:lastRenderedPageBreak/>
+        <w:drawing>
+          <wp:anchor distT="0" distB="0" distL="114300" distR="114300" simplePos="0" relativeHeight="251658240" behindDoc="0" locked="0" layoutInCell="1" allowOverlap="1">
+            <wp:simplePos x="0" y="0"/>
+            <wp:positionH relativeFrom="margin">
+              <wp:posOffset>-556260</wp:posOffset>
+            </wp:positionH>
+            <wp:positionV relativeFrom="paragraph">
+              <wp:posOffset>0</wp:posOffset>
+            </wp:positionV>
+            <wp:extent cx="6824980" cy="7219950"/>
+            <wp:effectExtent l="0" t="0" r="0" b="0"/>
+            <wp:wrapSquare wrapText="bothSides"/>
+            <wp:docPr id="1" name="Imagen 1"/>
+            <wp:cNvGraphicFramePr>
+              <a:graphicFrameLocks xmlns:a="http://schemas.openxmlformats.org/drawingml/2006/main" noChangeAspect="1"/>
+            </wp:cNvGraphicFramePr>
+            <a:graphic xmlns:a="http://schemas.openxmlformats.org/drawingml/2006/main">
+              <a:graphicData uri="http://schemas.openxmlformats.org/drawingml/2006/picture">
+                <pic:pic xmlns:pic="http://schemas.openxmlformats.org/drawingml/2006/picture">
+                  <pic:nvPicPr>
+                    <pic:cNvPr id="1" name="aliensoldado.png"/>
+                    <pic:cNvPicPr/>
+                  </pic:nvPicPr>
+                  <pic:blipFill>
+                    <a:blip r:embed="rId5" cstate="print">
+                      <a:extLst>
+                        <a:ext uri="{28A0092B-C50C-407E-A947-70E740481C1C}">
+                          <a14:useLocalDpi xmlns:a14="http://schemas.microsoft.com/office/drawing/2010/main" val="0"/>
+                        </a:ext>
+                      </a:extLst>
+                    </a:blip>
+                    <a:stretch>
+                      <a:fillRect/>
+                    </a:stretch>
+                  </pic:blipFill>
+                  <pic:spPr>
+                    <a:xfrm>
+                      <a:off x="0" y="0"/>
+                      <a:ext cx="6824980" cy="7219950"/>
+                    </a:xfrm>
+                    <a:prstGeom prst="rect">
+                      <a:avLst/>
+                    </a:prstGeom>
+                  </pic:spPr>
+                </pic:pic>
+              </a:graphicData>
+            </a:graphic>
+            <wp14:sizeRelH relativeFrom="page">
+              <wp14:pctWidth>0</wp14:pctWidth>
+            </wp14:sizeRelH>
+            <wp14:sizeRelV relativeFrom="page">
+              <wp14:pctHeight>0</wp14:pctHeight>
+            </wp14:sizeRelV>
+          </wp:anchor>
+        </w:drawing>
+      </w:r>
     </w:p>
     <w:p/>
     <w:sectPr>

</xml_diff>